<commit_message>
Added and updated IAPS ratings
</commit_message>
<xml_diff>
--- a/IAPS_images.docx
+++ b/IAPS_images.docx
@@ -1,6 +1,6 @@
 
 <file path=word/document.xml><?xml version="1.0" encoding="utf-8"?>
-<w:document xmlns:wpc="http://schemas.microsoft.com/office/word/2010/wordprocessingCanvas" xmlns:mo="http://schemas.microsoft.com/office/mac/office/2008/main" xmlns:mc="http://schemas.openxmlformats.org/markup-compatibility/2006" xmlns:mv="urn:schemas-microsoft-com:mac:vml" xmlns:o="urn:schemas-microsoft-com:office:office" xmlns:r="http://schemas.openxmlformats.org/officeDocument/2006/relationships" xmlns:m="http://schemas.openxmlformats.org/officeDocument/2006/math" xmlns:v="urn:schemas-microsoft-com:vml" xmlns:wp14="http://schemas.microsoft.com/office/word/2010/wordprocessingDrawing" xmlns:wp="http://schemas.openxmlformats.org/drawingml/2006/wordprocessingDrawing" xmlns:w10="urn:schemas-microsoft-com:office:word" xmlns:w="http://schemas.openxmlformats.org/wordprocessingml/2006/main" xmlns:w14="http://schemas.microsoft.com/office/word/2010/wordml" xmlns:w15="http://schemas.microsoft.com/office/word/2012/wordml" xmlns:wpg="http://schemas.microsoft.com/office/word/2010/wordprocessingGroup" xmlns:wpi="http://schemas.microsoft.com/office/word/2010/wordprocessingInk" xmlns:wne="http://schemas.microsoft.com/office/word/2006/wordml" xmlns:wps="http://schemas.microsoft.com/office/word/2010/wordprocessingShape" mc:Ignorable="w14 w15 wp14">
+<w:document xmlns:wpc="http://schemas.microsoft.com/office/word/2010/wordprocessingCanvas" xmlns:cx="http://schemas.microsoft.com/office/drawing/2014/chartex" xmlns:cx1="http://schemas.microsoft.com/office/drawing/2015/9/8/chartex" xmlns:cx2="http://schemas.microsoft.com/office/drawing/2015/10/21/chartex" xmlns:cx3="http://schemas.microsoft.com/office/drawing/2016/5/9/chartex" xmlns:cx4="http://schemas.microsoft.com/office/drawing/2016/5/10/chartex" xmlns:cx5="http://schemas.microsoft.com/office/drawing/2016/5/11/chartex" xmlns:cx6="http://schemas.microsoft.com/office/drawing/2016/5/12/chartex" xmlns:cx7="http://schemas.microsoft.com/office/drawing/2016/5/13/chartex" xmlns:cx8="http://schemas.microsoft.com/office/drawing/2016/5/14/chartex" xmlns:mc="http://schemas.openxmlformats.org/markup-compatibility/2006" xmlns:aink="http://schemas.microsoft.com/office/drawing/2016/ink" xmlns:am3d="http://schemas.microsoft.com/office/drawing/2017/model3d" xmlns:o="urn:schemas-microsoft-com:office:office" xmlns:oel="http://schemas.microsoft.com/office/2019/extlst" xmlns:r="http://schemas.openxmlformats.org/officeDocument/2006/relationships" xmlns:m="http://schemas.openxmlformats.org/officeDocument/2006/math" xmlns:v="urn:schemas-microsoft-com:vml" xmlns:wp14="http://schemas.microsoft.com/office/word/2010/wordprocessingDrawing" xmlns:wp="http://schemas.openxmlformats.org/drawingml/2006/wordprocessingDrawing" xmlns:w10="urn:schemas-microsoft-com:office:word" xmlns:w="http://schemas.openxmlformats.org/wordprocessingml/2006/main" xmlns:w14="http://schemas.microsoft.com/office/word/2010/wordml" xmlns:w15="http://schemas.microsoft.com/office/word/2012/wordml" xmlns:w16cex="http://schemas.microsoft.com/office/word/2018/wordml/cex" xmlns:w16cid="http://schemas.microsoft.com/office/word/2016/wordml/cid" xmlns:w16="http://schemas.microsoft.com/office/word/2018/wordml" xmlns:w16sdtdh="http://schemas.microsoft.com/office/word/2020/wordml/sdtdatahash" xmlns:w16se="http://schemas.microsoft.com/office/word/2015/wordml/symex" xmlns:wpg="http://schemas.microsoft.com/office/word/2010/wordprocessingGroup" xmlns:wpi="http://schemas.microsoft.com/office/word/2010/wordprocessingInk" xmlns:wne="http://schemas.microsoft.com/office/word/2006/wordml" xmlns:wps="http://schemas.microsoft.com/office/word/2010/wordprocessingShape" mc:Ignorable="w14 w15 w16se w16cid w16 w16cex w16sdtdh wp14">
   <w:body>
     <w:tbl>
       <w:tblPr>
@@ -26,7 +26,10 @@
           </w:tcPr>
           <w:p>
             <w:r>
-              <w:t>Picture number</w:t>
+              <w:t>IAPS p</w:t>
+            </w:r>
+            <w:r>
+              <w:t>icture number</w:t>
             </w:r>
           </w:p>
         </w:tc>
@@ -59,12 +62,7 @@
           </w:tcPr>
           <w:p>
             <w:r>
-              <w:t>Valence</w:t>
-            </w:r>
-            <w:bookmarkStart w:id="0" w:name="_GoBack"/>
-            <w:bookmarkEnd w:id="0"/>
-            <w:r>
-              <w:t xml:space="preserve"> SD</w:t>
+              <w:t>Valence SD</w:t>
             </w:r>
           </w:p>
         </w:tc>
@@ -1977,68 +1975,6 @@
           </w:tcPr>
           <w:p>
             <w:r>
-              <w:t>7016</w:t>
-            </w:r>
-          </w:p>
-        </w:tc>
-        <w:tc>
-          <w:tcPr>
-            <w:tcW w:w="1502" w:type="dxa"/>
-          </w:tcPr>
-          <w:p>
-            <w:r>
-              <w:t>Razor</w:t>
-            </w:r>
-          </w:p>
-        </w:tc>
-        <w:tc>
-          <w:tcPr>
-            <w:tcW w:w="1502" w:type="dxa"/>
-          </w:tcPr>
-          <w:p>
-            <w:r>
-              <w:t>4.76</w:t>
-            </w:r>
-          </w:p>
-        </w:tc>
-        <w:tc>
-          <w:tcPr>
-            <w:tcW w:w="1501" w:type="dxa"/>
-          </w:tcPr>
-          <w:p>
-            <w:r>
-              <w:t>1.08</w:t>
-            </w:r>
-          </w:p>
-        </w:tc>
-        <w:tc>
-          <w:tcPr>
-            <w:tcW w:w="1502" w:type="dxa"/>
-          </w:tcPr>
-          <w:p>
-            <w:r>
-              <w:t>3.40</w:t>
-            </w:r>
-          </w:p>
-        </w:tc>
-        <w:tc>
-          <w:tcPr>
-            <w:tcW w:w="1502" w:type="dxa"/>
-          </w:tcPr>
-          <w:p>
-            <w:r>
-              <w:t>1.71</w:t>
-            </w:r>
-          </w:p>
-        </w:tc>
-      </w:tr>
-      <w:tr>
-        <w:tc>
-          <w:tcPr>
-            <w:tcW w:w="1501" w:type="dxa"/>
-          </w:tcPr>
-          <w:p>
-            <w:r>
               <w:t>7042</w:t>
             </w:r>
           </w:p>
@@ -2420,69 +2356,69 @@
           </w:tcPr>
           <w:p>
             <w:r>
+              <w:t>7081</w:t>
+            </w:r>
+          </w:p>
+        </w:tc>
+        <w:tc>
+          <w:tcPr>
+            <w:tcW w:w="1502" w:type="dxa"/>
+          </w:tcPr>
+          <w:p>
+            <w:r>
+              <w:t xml:space="preserve">Suitcases </w:t>
+            </w:r>
+          </w:p>
+        </w:tc>
+        <w:tc>
+          <w:tcPr>
+            <w:tcW w:w="1502" w:type="dxa"/>
+          </w:tcPr>
+          <w:p>
+            <w:r>
+              <w:t>5.36</w:t>
+            </w:r>
+          </w:p>
+        </w:tc>
+        <w:tc>
+          <w:tcPr>
+            <w:tcW w:w="1501" w:type="dxa"/>
+          </w:tcPr>
+          <w:p>
+            <w:r>
+              <w:t>1.30</w:t>
+            </w:r>
+          </w:p>
+        </w:tc>
+        <w:tc>
+          <w:tcPr>
+            <w:tcW w:w="1502" w:type="dxa"/>
+          </w:tcPr>
+          <w:p>
+            <w:r>
+              <w:t>3.96</w:t>
+            </w:r>
+          </w:p>
+        </w:tc>
+        <w:tc>
+          <w:tcPr>
+            <w:tcW w:w="1502" w:type="dxa"/>
+          </w:tcPr>
+          <w:p>
+            <w:r>
+              <w:t>2.24</w:t>
+            </w:r>
+          </w:p>
+        </w:tc>
+      </w:tr>
+      <w:tr>
+        <w:tc>
+          <w:tcPr>
+            <w:tcW w:w="1501" w:type="dxa"/>
+          </w:tcPr>
+          <w:p>
+            <w:r>
               <w:lastRenderedPageBreak/>
-              <w:t>7081</w:t>
-            </w:r>
-          </w:p>
-        </w:tc>
-        <w:tc>
-          <w:tcPr>
-            <w:tcW w:w="1502" w:type="dxa"/>
-          </w:tcPr>
-          <w:p>
-            <w:r>
-              <w:t xml:space="preserve">Suitcases </w:t>
-            </w:r>
-          </w:p>
-        </w:tc>
-        <w:tc>
-          <w:tcPr>
-            <w:tcW w:w="1502" w:type="dxa"/>
-          </w:tcPr>
-          <w:p>
-            <w:r>
-              <w:t>5.36</w:t>
-            </w:r>
-          </w:p>
-        </w:tc>
-        <w:tc>
-          <w:tcPr>
-            <w:tcW w:w="1501" w:type="dxa"/>
-          </w:tcPr>
-          <w:p>
-            <w:r>
-              <w:t>1.30</w:t>
-            </w:r>
-          </w:p>
-        </w:tc>
-        <w:tc>
-          <w:tcPr>
-            <w:tcW w:w="1502" w:type="dxa"/>
-          </w:tcPr>
-          <w:p>
-            <w:r>
-              <w:t>3.96</w:t>
-            </w:r>
-          </w:p>
-        </w:tc>
-        <w:tc>
-          <w:tcPr>
-            <w:tcW w:w="1502" w:type="dxa"/>
-          </w:tcPr>
-          <w:p>
-            <w:r>
-              <w:t>2.24</w:t>
-            </w:r>
-          </w:p>
-        </w:tc>
-      </w:tr>
-      <w:tr>
-        <w:tc>
-          <w:tcPr>
-            <w:tcW w:w="1501" w:type="dxa"/>
-          </w:tcPr>
-          <w:p>
-            <w:r>
               <w:t>7136</w:t>
             </w:r>
           </w:p>
@@ -2534,68 +2470,6 @@
           <w:p>
             <w:r>
               <w:t>2.17</w:t>
-            </w:r>
-          </w:p>
-        </w:tc>
-      </w:tr>
-      <w:tr>
-        <w:tc>
-          <w:tcPr>
-            <w:tcW w:w="1501" w:type="dxa"/>
-          </w:tcPr>
-          <w:p>
-            <w:r>
-              <w:t>7175</w:t>
-            </w:r>
-          </w:p>
-        </w:tc>
-        <w:tc>
-          <w:tcPr>
-            <w:tcW w:w="1502" w:type="dxa"/>
-          </w:tcPr>
-          <w:p>
-            <w:r>
-              <w:t xml:space="preserve">Lamp </w:t>
-            </w:r>
-          </w:p>
-        </w:tc>
-        <w:tc>
-          <w:tcPr>
-            <w:tcW w:w="1502" w:type="dxa"/>
-          </w:tcPr>
-          <w:p>
-            <w:r>
-              <w:t>4.87</w:t>
-            </w:r>
-          </w:p>
-        </w:tc>
-        <w:tc>
-          <w:tcPr>
-            <w:tcW w:w="1501" w:type="dxa"/>
-          </w:tcPr>
-          <w:p>
-            <w:r>
-              <w:t>1.00</w:t>
-            </w:r>
-          </w:p>
-        </w:tc>
-        <w:tc>
-          <w:tcPr>
-            <w:tcW w:w="1502" w:type="dxa"/>
-          </w:tcPr>
-          <w:p>
-            <w:r>
-              <w:t>1.72</w:t>
-            </w:r>
-          </w:p>
-        </w:tc>
-        <w:tc>
-          <w:tcPr>
-            <w:tcW w:w="1502" w:type="dxa"/>
-          </w:tcPr>
-          <w:p>
-            <w:r>
-              <w:t>1.26</w:t>
             </w:r>
           </w:p>
         </w:tc>
@@ -2613,7 +2487,7 @@
 </file>
 
 <file path=word/styles.xml><?xml version="1.0" encoding="utf-8"?>
-<w:styles xmlns:mc="http://schemas.openxmlformats.org/markup-compatibility/2006" xmlns:r="http://schemas.openxmlformats.org/officeDocument/2006/relationships" xmlns:w="http://schemas.openxmlformats.org/wordprocessingml/2006/main" xmlns:w14="http://schemas.microsoft.com/office/word/2010/wordml" xmlns:w15="http://schemas.microsoft.com/office/word/2012/wordml" mc:Ignorable="w14 w15">
+<w:styles xmlns:mc="http://schemas.openxmlformats.org/markup-compatibility/2006" xmlns:r="http://schemas.openxmlformats.org/officeDocument/2006/relationships" xmlns:w="http://schemas.openxmlformats.org/wordprocessingml/2006/main" xmlns:w14="http://schemas.microsoft.com/office/word/2010/wordml" xmlns:w15="http://schemas.microsoft.com/office/word/2012/wordml" xmlns:w16cex="http://schemas.microsoft.com/office/word/2018/wordml/cex" xmlns:w16cid="http://schemas.microsoft.com/office/word/2016/wordml/cid" xmlns:w16="http://schemas.microsoft.com/office/word/2018/wordml" xmlns:w16sdtdh="http://schemas.microsoft.com/office/word/2020/wordml/sdtdatahash" xmlns:w16se="http://schemas.microsoft.com/office/word/2015/wordml/symex" mc:Ignorable="w14 w15 w16se w16cid w16 w16cex w16sdtdh">
   <w:docDefaults>
     <w:rPrDefault>
       <w:rPr>
@@ -2625,7 +2499,7 @@
     </w:rPrDefault>
     <w:pPrDefault/>
   </w:docDefaults>
-  <w:latentStyles w:defLockedState="0" w:defUIPriority="99" w:defSemiHidden="0" w:defUnhideWhenUsed="0" w:defQFormat="0" w:count="380">
+  <w:latentStyles w:defLockedState="0" w:defUIPriority="99" w:defSemiHidden="0" w:defUnhideWhenUsed="0" w:defQFormat="0" w:count="376">
     <w:lsdException w:name="Normal" w:uiPriority="0" w:qFormat="1"/>
     <w:lsdException w:name="heading 1" w:uiPriority="9" w:qFormat="1"/>
     <w:lsdException w:name="heading 2" w:semiHidden="1" w:uiPriority="9" w:unhideWhenUsed="1" w:qFormat="1"/>
@@ -2782,15 +2656,6 @@
     <w:lsdException w:name="Balloon Text" w:semiHidden="1" w:unhideWhenUsed="1"/>
     <w:lsdException w:name="Table Grid" w:uiPriority="39"/>
     <w:lsdException w:name="Table Theme" w:semiHidden="1" w:unhideWhenUsed="1"/>
-    <w:lsdException w:name="Note Level 1" w:semiHidden="1" w:unhideWhenUsed="1"/>
-    <w:lsdException w:name="Note Level 2" w:semiHidden="1" w:unhideWhenUsed="1"/>
-    <w:lsdException w:name="Note Level 3" w:semiHidden="1" w:unhideWhenUsed="1"/>
-    <w:lsdException w:name="Note Level 4" w:semiHidden="1" w:unhideWhenUsed="1"/>
-    <w:lsdException w:name="Note Level 5" w:semiHidden="1" w:unhideWhenUsed="1"/>
-    <w:lsdException w:name="Note Level 6" w:semiHidden="1" w:unhideWhenUsed="1"/>
-    <w:lsdException w:name="Note Level 7" w:semiHidden="1" w:unhideWhenUsed="1"/>
-    <w:lsdException w:name="Note Level 8" w:semiHidden="1" w:unhideWhenUsed="1"/>
-    <w:lsdException w:name="Note Level 9" w:semiHidden="1" w:unhideWhenUsed="1"/>
     <w:lsdException w:name="Placeholder Text" w:semiHidden="1"/>
     <w:lsdException w:name="No Spacing" w:uiPriority="1" w:qFormat="1"/>
     <w:lsdException w:name="Light Shading" w:uiPriority="60"/>
@@ -3044,7 +2909,6 @@
     <w:uiPriority w:val="39"/>
     <w:rsid w:val="001B5684"/>
     <w:tblPr>
-      <w:tblInd w:w="0" w:type="dxa"/>
       <w:tblBorders>
         <w:top w:val="single" w:sz="4" w:space="0" w:color="auto"/>
         <w:left w:val="single" w:sz="4" w:space="0" w:color="auto"/>
@@ -3053,12 +2917,6 @@
         <w:insideH w:val="single" w:sz="4" w:space="0" w:color="auto"/>
         <w:insideV w:val="single" w:sz="4" w:space="0" w:color="auto"/>
       </w:tblBorders>
-      <w:tblCellMar>
-        <w:top w:w="0" w:type="dxa"/>
-        <w:left w:w="108" w:type="dxa"/>
-        <w:bottom w:w="0" w:type="dxa"/>
-        <w:right w:w="108" w:type="dxa"/>
-      </w:tblCellMar>
     </w:tblPr>
   </w:style>
 </w:styles>

</xml_diff>